<commit_message>
Image fetching bug corrected + documentation update
</commit_message>
<xml_diff>
--- a/doc/Rapport.docx
+++ b/doc/Rapport.docx
@@ -160,6 +160,14 @@
     </w:p>
     <w:sdt>
       <w:sdtPr>
+        <w:rPr>
+          <w:caps w:val="0"/>
+          <w:color w:val="auto"/>
+          <w:spacing w:val="0"/>
+          <w:sz w:val="22"/>
+          <w:szCs w:val="22"/>
+          <w:lang w:bidi="ar-SA"/>
+        </w:rPr>
         <w:id w:val="190418679"/>
         <w:docPartObj>
           <w:docPartGallery w:val="Table of Contents"/>
@@ -170,12 +178,6 @@
         <w:rPr>
           <w:b/>
           <w:bCs/>
-          <w:caps w:val="0"/>
-          <w:color w:val="auto"/>
-          <w:spacing w:val="0"/>
-          <w:sz w:val="22"/>
-          <w:szCs w:val="22"/>
-          <w:lang w:bidi="ar-SA"/>
         </w:rPr>
       </w:sdtEndPr>
       <w:sdtContent>
@@ -1607,10 +1609,10 @@
           <w:lang w:val="fr-CH" w:eastAsia="fr-CH"/>
         </w:rPr>
         <w:drawing>
-          <wp:inline distT="0" distB="0" distL="0" distR="0" wp14:anchorId="7EAB9D7E" wp14:editId="2EDEF14C">
-            <wp:extent cx="4502562" cy="6769735"/>
+          <wp:inline distT="0" distB="0" distL="0" distR="0" wp14:anchorId="65FB9F6C" wp14:editId="3A83C59E">
+            <wp:extent cx="3660485" cy="5488305"/>
             <wp:effectExtent l="0" t="0" r="0" b="0"/>
-            <wp:docPr id="17" name="Picture 17"/>
+            <wp:docPr id="2" name="Picture 2"/>
             <wp:cNvGraphicFramePr>
               <a:graphicFrameLocks xmlns:a="http://schemas.openxmlformats.org/drawingml/2006/main" noChangeAspect="1"/>
             </wp:cNvGraphicFramePr>
@@ -1630,7 +1632,7 @@
                   <pic:spPr>
                     <a:xfrm>
                       <a:off x="0" y="0"/>
-                      <a:ext cx="4510472" cy="6781628"/>
+                      <a:ext cx="3677271" cy="5513472"/>
                     </a:xfrm>
                     <a:prstGeom prst="rect">
                       <a:avLst/>
@@ -1680,10 +1682,10 @@
           <w:lang w:val="fr-CH" w:eastAsia="fr-CH"/>
         </w:rPr>
         <w:drawing>
-          <wp:inline distT="0" distB="0" distL="0" distR="0" wp14:anchorId="39250161" wp14:editId="0209A425">
+          <wp:inline distT="0" distB="0" distL="0" distR="0" wp14:anchorId="709FC819" wp14:editId="771B46ED">
             <wp:extent cx="5756910" cy="3580130"/>
             <wp:effectExtent l="0" t="0" r="0" b="1270"/>
-            <wp:docPr id="18" name="Picture 18"/>
+            <wp:docPr id="3" name="Picture 3"/>
             <wp:cNvGraphicFramePr>
               <a:graphicFrameLocks xmlns:a="http://schemas.openxmlformats.org/drawingml/2006/main" noChangeAspect="1"/>
             </wp:cNvGraphicFramePr>
@@ -1715,6 +1717,8 @@
           </wp:inline>
         </w:drawing>
       </w:r>
+      <w:bookmarkStart w:id="7" w:name="_GoBack"/>
+      <w:bookmarkEnd w:id="7"/>
     </w:p>
     <w:p>
       <w:pPr>
@@ -1790,12 +1794,12 @@
       <w:pPr>
         <w:pStyle w:val="Heading2"/>
       </w:pPr>
-      <w:bookmarkStart w:id="7" w:name="_Toc407986502"/>
+      <w:bookmarkStart w:id="8" w:name="_Toc407986502"/>
       <w:r>
         <w:lastRenderedPageBreak/>
         <w:t>Conclusion</w:t>
       </w:r>
-      <w:bookmarkEnd w:id="7"/>
+      <w:bookmarkEnd w:id="8"/>
     </w:p>
     <w:p>
       <w:r>
@@ -1826,8 +1830,6 @@
       <w:r>
         <w:t>, comme les images,</w:t>
       </w:r>
-      <w:bookmarkStart w:id="8" w:name="_GoBack"/>
-      <w:bookmarkEnd w:id="8"/>
       <w:r>
         <w:t xml:space="preserve"> ne sont pas fournies par le JSON alors que si on se rend sur le site de GoogleBooks elles existent.</w:t>
       </w:r>
@@ -4511,7 +4513,7 @@
 </file>
 
 <file path=customXml/itemProps1.xml><?xml version="1.0" encoding="utf-8"?>
-<ds:datastoreItem xmlns:ds="http://schemas.openxmlformats.org/officeDocument/2006/customXml" ds:itemID="{D5EA86ED-8B90-44B1-B61C-3C3E0965E2FD}">
+<ds:datastoreItem xmlns:ds="http://schemas.openxmlformats.org/officeDocument/2006/customXml" ds:itemID="{614AF8B4-D8DA-4335-8C3D-DB693658A137}">
   <ds:schemaRefs>
     <ds:schemaRef ds:uri="http://schemas.openxmlformats.org/officeDocument/2006/bibliography"/>
   </ds:schemaRefs>

</xml_diff>